<commit_message>
uploaded all the docs
</commit_message>
<xml_diff>
--- a/Doc/Lab 2.docx
+++ b/Doc/Lab 2.docx
@@ -23,6 +23,248 @@
           <w:szCs w:val="40"/>
         </w:rPr>
         <w:t>Symbol table – implementation using hash table</w:t>
+      </w:r>
+    </w:p>
+    <w:p>
+      <w:pPr>
+        <w:pStyle w:val="NoSpacing"/>
+        <w:rPr>
+          <w:rFonts w:ascii="Times New Roman" w:hAnsi="Times New Roman" w:cs="Times New Roman"/>
+          <w:b/>
+          <w:bCs/>
+          <w:sz w:val="24"/>
+          <w:szCs w:val="24"/>
+        </w:rPr>
+      </w:pPr>
+    </w:p>
+    <w:p>
+      <w:pPr>
+        <w:pStyle w:val="NoSpacing"/>
+        <w:rPr>
+          <w:rFonts w:ascii="Times New Roman" w:hAnsi="Times New Roman" w:cs="Times New Roman"/>
+          <w:sz w:val="24"/>
+          <w:szCs w:val="24"/>
+        </w:rPr>
+      </w:pPr>
+      <w:r>
+        <w:rPr>
+          <w:rFonts w:ascii="Times New Roman" w:hAnsi="Times New Roman" w:cs="Times New Roman"/>
+          <w:sz w:val="24"/>
+          <w:szCs w:val="24"/>
+        </w:rPr>
+        <w:t xml:space="preserve">GitHub link - </w:t>
+      </w:r>
+      <w:hyperlink r:id="rId4" w:history="1">
+        <w:r>
+          <w:rPr>
+            <w:rStyle w:val="Hyperlink"/>
+            <w:rFonts w:ascii="Times New Roman" w:hAnsi="Times New Roman" w:cs="Times New Roman"/>
+            <w:sz w:val="24"/>
+            <w:szCs w:val="24"/>
+          </w:rPr>
+          <w:t>https://github.com/marianguceanu/FLCD</w:t>
+        </w:r>
+      </w:hyperlink>
+    </w:p>
+    <w:p>
+      <w:pPr>
+        <w:pStyle w:val="NoSpacing"/>
+        <w:rPr>
+          <w:rFonts w:ascii="Times New Roman" w:hAnsi="Times New Roman" w:cs="Times New Roman"/>
+          <w:sz w:val="24"/>
+          <w:szCs w:val="24"/>
+        </w:rPr>
+      </w:pPr>
+    </w:p>
+    <w:p>
+      <w:pPr>
+        <w:pStyle w:val="NoSpacing"/>
+        <w:rPr>
+          <w:rFonts w:ascii="Times New Roman" w:hAnsi="Times New Roman" w:cs="Times New Roman"/>
+          <w:sz w:val="24"/>
+          <w:szCs w:val="24"/>
+        </w:rPr>
+      </w:pPr>
+      <w:r>
+        <w:rPr>
+          <w:rFonts w:ascii="Times New Roman" w:hAnsi="Times New Roman" w:cs="Times New Roman"/>
+          <w:sz w:val="24"/>
+          <w:szCs w:val="24"/>
+        </w:rPr>
+        <w:tab/>
+        <w:t>I chose a hash table as a data structure for the symbol table because of its time performance.</w:t>
+      </w:r>
+    </w:p>
+    <w:p>
+      <w:pPr>
+        <w:pStyle w:val="NoSpacing"/>
+        <w:rPr>
+          <w:rFonts w:ascii="Times New Roman" w:hAnsi="Times New Roman" w:cs="Times New Roman"/>
+          <w:sz w:val="24"/>
+          <w:szCs w:val="24"/>
+        </w:rPr>
+      </w:pPr>
+      <w:r>
+        <w:rPr>
+          <w:rFonts w:ascii="Times New Roman" w:hAnsi="Times New Roman" w:cs="Times New Roman"/>
+          <w:sz w:val="24"/>
+          <w:szCs w:val="24"/>
+        </w:rPr>
+        <w:tab/>
+        <w:t>The classes I chose to use in this implementation</w:t>
+      </w:r>
+      <w:r>
+        <w:rPr>
+          <w:rFonts w:ascii="Times New Roman" w:hAnsi="Times New Roman" w:cs="Times New Roman"/>
+          <w:sz w:val="24"/>
+          <w:szCs w:val="24"/>
+        </w:rPr>
+        <w:t xml:space="preserve"> (which is in C#)</w:t>
+      </w:r>
+      <w:r>
+        <w:rPr>
+          <w:rFonts w:ascii="Times New Roman" w:hAnsi="Times New Roman" w:cs="Times New Roman"/>
+          <w:sz w:val="24"/>
+          <w:szCs w:val="24"/>
+        </w:rPr>
+        <w:t xml:space="preserve"> are as follows:</w:t>
+      </w:r>
+    </w:p>
+    <w:p>
+      <w:pPr>
+        <w:pStyle w:val="NoSpacing"/>
+        <w:rPr>
+          <w:rFonts w:ascii="Times New Roman" w:hAnsi="Times New Roman" w:cs="Times New Roman"/>
+          <w:sz w:val="24"/>
+          <w:szCs w:val="24"/>
+        </w:rPr>
+      </w:pPr>
+    </w:p>
+    <w:p>
+      <w:pPr>
+        <w:pStyle w:val="NoSpacing"/>
+        <w:rPr>
+          <w:rFonts w:ascii="Times New Roman" w:hAnsi="Times New Roman" w:cs="Times New Roman"/>
+          <w:sz w:val="24"/>
+          <w:szCs w:val="24"/>
+        </w:rPr>
+      </w:pPr>
+      <w:r>
+        <w:rPr>
+          <w:rFonts w:ascii="Times New Roman" w:hAnsi="Times New Roman" w:cs="Times New Roman"/>
+          <w:sz w:val="24"/>
+          <w:szCs w:val="24"/>
+        </w:rPr>
+        <w:t>User defined class “Node” that takes</w:t>
+      </w:r>
+      <w:r>
+        <w:rPr>
+          <w:rFonts w:ascii="Times New Roman" w:hAnsi="Times New Roman" w:cs="Times New Roman"/>
+          <w:sz w:val="24"/>
+          <w:szCs w:val="24"/>
+        </w:rPr>
+        <w:t xml:space="preserve"> one type as a generic</w:t>
+      </w:r>
+      <w:r>
+        <w:rPr>
+          <w:rFonts w:ascii="Times New Roman" w:hAnsi="Times New Roman" w:cs="Times New Roman"/>
+          <w:sz w:val="24"/>
+          <w:szCs w:val="24"/>
+        </w:rPr>
+        <w:t xml:space="preserve">, for key, and it also contains the fields </w:t>
+      </w:r>
+      <w:r>
+        <w:rPr>
+          <w:rFonts w:ascii="Times New Roman" w:hAnsi="Times New Roman" w:cs="Times New Roman"/>
+          <w:sz w:val="24"/>
+          <w:szCs w:val="24"/>
+        </w:rPr>
+        <w:t>“key” of the type specified and “value” of type string, considering that this class will be used to parse strings after all (and also for ease of implementation).</w:t>
+      </w:r>
+    </w:p>
+    <w:p>
+      <w:pPr>
+        <w:pStyle w:val="NoSpacing"/>
+        <w:rPr>
+          <w:rFonts w:ascii="Times New Roman" w:hAnsi="Times New Roman" w:cs="Times New Roman"/>
+          <w:sz w:val="24"/>
+          <w:szCs w:val="24"/>
+        </w:rPr>
+      </w:pPr>
+    </w:p>
+    <w:p>
+      <w:pPr>
+        <w:pStyle w:val="NoSpacing"/>
+        <w:rPr>
+          <w:rFonts w:ascii="Times New Roman" w:hAnsi="Times New Roman" w:cs="Times New Roman"/>
+          <w:sz w:val="24"/>
+          <w:szCs w:val="24"/>
+        </w:rPr>
+      </w:pPr>
+      <w:r>
+        <w:rPr>
+          <w:rFonts w:ascii="Times New Roman" w:hAnsi="Times New Roman" w:cs="Times New Roman"/>
+          <w:sz w:val="24"/>
+          <w:szCs w:val="24"/>
+        </w:rPr>
+        <w:t>User defined class “HashTable” that takes a type as a generic, I did some tests for “string” as a type and also for “int” to make sure it works at least with these base types.</w:t>
+      </w:r>
+    </w:p>
+    <w:p>
+      <w:pPr>
+        <w:pStyle w:val="NoSpacing"/>
+        <w:rPr>
+          <w:rFonts w:ascii="Times New Roman" w:hAnsi="Times New Roman" w:cs="Times New Roman"/>
+          <w:sz w:val="24"/>
+          <w:szCs w:val="24"/>
+        </w:rPr>
+      </w:pPr>
+    </w:p>
+    <w:p>
+      <w:pPr>
+        <w:pStyle w:val="NoSpacing"/>
+        <w:rPr>
+          <w:rFonts w:ascii="Times New Roman" w:hAnsi="Times New Roman" w:cs="Times New Roman"/>
+          <w:sz w:val="24"/>
+          <w:szCs w:val="24"/>
+        </w:rPr>
+      </w:pPr>
+      <w:r>
+        <w:rPr>
+          <w:rFonts w:ascii="Times New Roman" w:hAnsi="Times New Roman" w:cs="Times New Roman"/>
+          <w:sz w:val="24"/>
+          <w:szCs w:val="24"/>
+        </w:rPr>
+        <w:t>For the implementation of the actual symbol table I will choose to make a single table that should contain both constants and identifiers.</w:t>
+      </w:r>
+    </w:p>
+    <w:p>
+      <w:pPr>
+        <w:pStyle w:val="NoSpacing"/>
+        <w:rPr>
+          <w:rFonts w:ascii="Times New Roman" w:hAnsi="Times New Roman" w:cs="Times New Roman"/>
+          <w:sz w:val="24"/>
+          <w:szCs w:val="24"/>
+        </w:rPr>
+      </w:pPr>
+    </w:p>
+    <w:p>
+      <w:pPr>
+        <w:pStyle w:val="NoSpacing"/>
+        <w:rPr>
+          <w:rFonts w:ascii="Times New Roman" w:hAnsi="Times New Roman" w:cs="Times New Roman"/>
+          <w:sz w:val="24"/>
+          <w:szCs w:val="24"/>
+        </w:rPr>
+      </w:pPr>
+      <w:r>
+        <w:rPr>
+          <w:rFonts w:ascii="Times New Roman" w:hAnsi="Times New Roman" w:cs="Times New Roman"/>
+          <w:sz w:val="24"/>
+          <w:szCs w:val="24"/>
+        </w:rPr>
+        <w:tab/>
+        <w:t>The hash table itself has all the operations we would need such as “Add”, “Get”, “GetKey”, “Remove”, “Clear”, “Contains” and “Count”. It also uses a hash function that is also using C#’s internal hash function for storing constants and identifiers so that we also get the maximum efficiency and randomization from the hash function.</w:t>
       </w:r>
     </w:p>
     <w:sectPr>
@@ -472,6 +714,29 @@
       <w:spacing w:after="0" w:line="240" w:lineRule="auto"/>
     </w:pPr>
   </w:style>
+  <w:style w:type="character" w:styleId="Hyperlink">
+    <w:name w:val="Hyperlink"/>
+    <w:basedOn w:val="DefaultParagraphFont"/>
+    <w:uiPriority w:val="99"/>
+    <w:unhideWhenUsed/>
+    <w:rsid w:val="00B303BD"/>
+    <w:rPr>
+      <w:color w:val="0563C1" w:themeColor="hyperlink"/>
+      <w:u w:val="single"/>
+    </w:rPr>
+  </w:style>
+  <w:style w:type="character" w:styleId="UnresolvedMention">
+    <w:name w:val="Unresolved Mention"/>
+    <w:basedOn w:val="DefaultParagraphFont"/>
+    <w:uiPriority w:val="99"/>
+    <w:semiHidden/>
+    <w:unhideWhenUsed/>
+    <w:rsid w:val="00B303BD"/>
+    <w:rPr>
+      <w:color w:val="605E5C"/>
+      <w:shd w:val="clear" w:color="auto" w:fill="E1DFDD"/>
+    </w:rPr>
+  </w:style>
 </w:styles>
 </file>
 

</xml_diff>